<commit_message>
Added the continued version
</commit_message>
<xml_diff>
--- a/Ekstra dokumenter/Rapport læse venlig.docx
+++ b/Ekstra dokumenter/Rapport læse venlig.docx
@@ -237,6 +237,169 @@
         <mc:AlternateContent>
           <mc:Choice Requires="wps">
             <w:drawing>
+              <wp:anchor distT="0" distB="0" distL="114300" distR="114300" simplePos="0" relativeHeight="251642880" behindDoc="0" locked="0" layoutInCell="1" allowOverlap="1" wp14:anchorId="00949FB3" wp14:editId="234D010B">
+                <wp:simplePos x="0" y="0"/>
+                <wp:positionH relativeFrom="column">
+                  <wp:posOffset>2007870</wp:posOffset>
+                </wp:positionH>
+                <wp:positionV relativeFrom="margin">
+                  <wp:posOffset>8300085</wp:posOffset>
+                </wp:positionV>
+                <wp:extent cx="2362200" cy="1209675"/>
+                <wp:effectExtent l="0" t="0" r="19050" b="24130"/>
+                <wp:wrapSquare wrapText="bothSides"/>
+                <wp:docPr id="3" name="Tekstboks 3"/>
+                <wp:cNvGraphicFramePr>
+                  <a:graphicFrameLocks xmlns:a="http://schemas.openxmlformats.org/drawingml/2006/main"/>
+                </wp:cNvGraphicFramePr>
+                <a:graphic xmlns:a="http://schemas.openxmlformats.org/drawingml/2006/main">
+                  <a:graphicData uri="http://schemas.microsoft.com/office/word/2010/wordprocessingShape">
+                    <wps:wsp>
+                      <wps:cNvSpPr txBox="1">
+                        <a:spLocks noChangeArrowheads="1"/>
+                      </wps:cNvSpPr>
+                      <wps:spPr bwMode="auto">
+                        <a:xfrm>
+                          <a:off x="0" y="0"/>
+                          <a:ext cx="2362200" cy="1209675"/>
+                        </a:xfrm>
+                        <a:prstGeom prst="rect">
+                          <a:avLst/>
+                        </a:prstGeom>
+                        <a:solidFill>
+                          <a:srgbClr val="FFFFFF"/>
+                        </a:solidFill>
+                        <a:ln w="9525">
+                          <a:solidFill>
+                            <a:srgbClr val="000000"/>
+                          </a:solidFill>
+                          <a:miter lim="800000"/>
+                          <a:headEnd/>
+                          <a:tailEnd/>
+                        </a:ln>
+                      </wps:spPr>
+                      <wps:txbx>
+                        <w:txbxContent>
+                          <w:p>
+                            <w:pPr>
+                              <w:tabs>
+                                <w:tab w:val="right" w:pos="5613"/>
+                              </w:tabs>
+                            </w:pPr>
+                            <w:r>
+                              <w:t>Vejleder: Brian</w:t>
+                            </w:r>
+                          </w:p>
+                          <w:p>
+                            <w:pPr>
+                              <w:tabs>
+                                <w:tab w:val="right" w:pos="5613"/>
+                              </w:tabs>
+                              <w:spacing w:before="120" w:after="0"/>
+                            </w:pPr>
+                            <w:r>
+                              <w:t xml:space="preserve">Antal sider: </w:t>
+                            </w:r>
+                            <w:r>
+                              <w:t>10</w:t>
+                            </w:r>
+                            <w:r>
+                              <w:t xml:space="preserve"> (</w:t>
+                            </w:r>
+                            <w:r>
+                              <w:t>u</w:t>
+                            </w:r>
+                            <w:r>
+                              <w:t>. bilag</w:t>
+                            </w:r>
+                            <w:r>
+                              <w:t xml:space="preserve"> og forside</w:t>
+                            </w:r>
+                            <w:r>
+                              <w:t>)</w:t>
+                            </w:r>
+                          </w:p>
+                        </w:txbxContent>
+                      </wps:txbx>
+                      <wps:bodyPr rot="0" vert="horz" wrap="square" lIns="91440" tIns="45720" rIns="91440" bIns="45720" anchor="t" anchorCtr="0" upright="1">
+                        <a:spAutoFit/>
+                      </wps:bodyPr>
+                    </wps:wsp>
+                  </a:graphicData>
+                </a:graphic>
+                <wp14:sizeRelH relativeFrom="margin">
+                  <wp14:pctWidth>0</wp14:pctWidth>
+                </wp14:sizeRelH>
+                <wp14:sizeRelV relativeFrom="margin">
+                  <wp14:pctHeight>0</wp14:pctHeight>
+                </wp14:sizeRelV>
+              </wp:anchor>
+            </w:drawing>
+          </mc:Choice>
+          <mc:Fallback>
+            <w:pict>
+              <v:shapetype w14:anchorId="00949FB3" id="_x0000_t202" coordsize="21600,21600" o:spt="202" path="m,l,21600r21600,l21600,xe">
+                <v:stroke joinstyle="miter"/>
+                <v:path gradientshapeok="t" o:connecttype="rect"/>
+              </v:shapetype>
+              <v:shape id="Tekstboks 3" o:spid="_x0000_s1026" type="#_x0000_t202" style="position:absolute;margin-left:158.1pt;margin-top:653.55pt;width:186pt;height:95.25pt;z-index:251642880;visibility:visible;mso-wrap-style:square;mso-width-percent:0;mso-height-percent:0;mso-wrap-distance-left:9pt;mso-wrap-distance-top:0;mso-wrap-distance-right:9pt;mso-wrap-distance-bottom:0;mso-position-horizontal:absolute;mso-position-horizontal-relative:text;mso-position-vertical:absolute;mso-position-vertical-relative:margin;mso-width-percent:0;mso-height-percent:0;mso-width-relative:margin;mso-height-relative:margin;v-text-anchor:top" o:gfxdata="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">
+                <v:textbox style="mso-fit-shape-to-text:t">
+                  <w:txbxContent>
+                    <w:p>
+                      <w:pPr>
+                        <w:tabs>
+                          <w:tab w:val="right" w:pos="5613"/>
+                        </w:tabs>
+                      </w:pPr>
+                      <w:r>
+                        <w:t>Vejleder: Brian</w:t>
+                      </w:r>
+                    </w:p>
+                    <w:p>
+                      <w:pPr>
+                        <w:tabs>
+                          <w:tab w:val="right" w:pos="5613"/>
+                        </w:tabs>
+                        <w:spacing w:before="120" w:after="0"/>
+                      </w:pPr>
+                      <w:r>
+                        <w:t xml:space="preserve">Antal sider: </w:t>
+                      </w:r>
+                      <w:r>
+                        <w:t>10</w:t>
+                      </w:r>
+                      <w:r>
+                        <w:t xml:space="preserve"> (</w:t>
+                      </w:r>
+                      <w:r>
+                        <w:t>u</w:t>
+                      </w:r>
+                      <w:r>
+                        <w:t>. bilag</w:t>
+                      </w:r>
+                      <w:r>
+                        <w:t xml:space="preserve"> og forside</w:t>
+                      </w:r>
+                      <w:r>
+                        <w:t>)</w:t>
+                      </w:r>
+                    </w:p>
+                  </w:txbxContent>
+                </v:textbox>
+                <w10:wrap type="square" anchory="margin"/>
+              </v:shape>
+            </w:pict>
+          </mc:Fallback>
+        </mc:AlternateContent>
+      </w:r>
+      <w:r>
+        <w:rPr>
+          <w:noProof/>
+          <w:lang w:eastAsia="da-DK"/>
+        </w:rPr>
+        <mc:AlternateContent>
+          <mc:Choice Requires="wps">
+            <w:drawing>
               <wp:anchor distT="0" distB="0" distL="114300" distR="114300" simplePos="0" relativeHeight="251659264" behindDoc="0" locked="0" layoutInCell="1" allowOverlap="1" wp14:anchorId="00949FAF" wp14:editId="1422FE96">
                 <wp:simplePos x="0" y="0"/>
                 <wp:positionH relativeFrom="margin">
@@ -332,11 +495,7 @@
           </mc:Choice>
           <mc:Fallback>
             <w:pict>
-              <v:shapetype w14:anchorId="00949FAF" id="_x0000_t202" coordsize="21600,21600" o:spt="202" path="m,l,21600r21600,l21600,xe">
-                <v:stroke joinstyle="miter"/>
-                <v:path gradientshapeok="t" o:connecttype="rect"/>
-              </v:shapetype>
-              <v:shape id="Tekstboks 3" o:spid="_x0000_s1026" type="#_x0000_t202" style="position:absolute;margin-left:21.95pt;margin-top:556.2pt;width:436pt;height:95.25pt;z-index:251659264;visibility:visible;mso-wrap-style:square;mso-width-percent:0;mso-height-percent:0;mso-wrap-distance-left:9pt;mso-wrap-distance-top:0;mso-wrap-distance-right:9pt;mso-wrap-distance-bottom:0;mso-position-horizontal:absolute;mso-position-horizontal-relative:margin;mso-position-vertical:absolute;mso-position-vertical-relative:margin;mso-width-percent:0;mso-height-percent:0;mso-width-relative:margin;mso-height-relative:margin;v-text-anchor:top" o:gfxdata="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">
+              <v:shape w14:anchorId="00949FAF" id="_x0000_s1027" type="#_x0000_t202" style="position:absolute;margin-left:21.95pt;margin-top:556.2pt;width:436pt;height:95.25pt;z-index:251659264;visibility:visible;mso-wrap-style:square;mso-width-percent:0;mso-height-percent:0;mso-wrap-distance-left:9pt;mso-wrap-distance-top:0;mso-wrap-distance-right:9pt;mso-wrap-distance-bottom:0;mso-position-horizontal:absolute;mso-position-horizontal-relative:margin;mso-position-vertical:absolute;mso-position-vertical-relative:margin;mso-width-percent:0;mso-height-percent:0;mso-width-relative:margin;mso-height-relative:margin;v-text-anchor:top" o:gfxdata="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">
                 <v:textbox style="mso-fit-shape-to-text:t">
                   <w:txbxContent>
                     <w:p>
@@ -484,7 +643,7 @@
           </mc:Choice>
           <mc:Fallback>
             <w:pict>
-              <v:shape w14:anchorId="00949FB1" id="_x0000_s1027" type="#_x0000_t202" style="position:absolute;margin-left:22.1pt;margin-top:519.6pt;width:436pt;height:95.25pt;z-index:251657216;visibility:visible;mso-wrap-style:square;mso-width-percent:0;mso-height-percent:0;mso-wrap-distance-left:9pt;mso-wrap-distance-top:0;mso-wrap-distance-right:9pt;mso-wrap-distance-bottom:0;mso-position-horizontal:absolute;mso-position-horizontal-relative:margin;mso-position-vertical:absolute;mso-position-vertical-relative:margin;mso-width-percent:0;mso-height-percent:0;mso-width-relative:margin;mso-height-relative:margin;v-text-anchor:top" o:gfxdata="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">
+              <v:shape w14:anchorId="00949FB1" id="_x0000_s1028" type="#_x0000_t202" style="position:absolute;margin-left:22.1pt;margin-top:519.6pt;width:436pt;height:95.25pt;z-index:251657216;visibility:visible;mso-wrap-style:square;mso-width-percent:0;mso-height-percent:0;mso-wrap-distance-left:9pt;mso-wrap-distance-top:0;mso-wrap-distance-right:9pt;mso-wrap-distance-bottom:0;mso-position-horizontal:absolute;mso-position-horizontal-relative:margin;mso-position-vertical:absolute;mso-position-vertical-relative:margin;mso-width-percent:0;mso-height-percent:0;mso-width-relative:margin;mso-height-relative:margin;v-text-anchor:top" o:gfxdata="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">
                 <v:textbox style="mso-fit-shape-to-text:t">
                   <w:txbxContent>
                     <w:p>
@@ -532,135 +691,8 @@
       <w:r>
         <w:br w:type="page"/>
       </w:r>
-      <w:r>
-        <w:rPr>
-          <w:noProof/>
-          <w:lang w:eastAsia="da-DK"/>
-        </w:rPr>
-        <mc:AlternateContent>
-          <mc:Choice Requires="wps">
-            <w:drawing>
-              <wp:anchor distT="0" distB="0" distL="114300" distR="114300" simplePos="0" relativeHeight="251642880" behindDoc="0" locked="0" layoutInCell="1" allowOverlap="1" wp14:anchorId="00949FB3" wp14:editId="46796703">
-                <wp:simplePos x="0" y="0"/>
-                <wp:positionH relativeFrom="column">
-                  <wp:posOffset>2010410</wp:posOffset>
-                </wp:positionH>
-                <wp:positionV relativeFrom="margin">
-                  <wp:posOffset>8300085</wp:posOffset>
-                </wp:positionV>
-                <wp:extent cx="2077720" cy="1209675"/>
-                <wp:effectExtent l="0" t="0" r="17780" b="21590"/>
-                <wp:wrapSquare wrapText="bothSides"/>
-                <wp:docPr id="3" name="Tekstboks 3"/>
-                <wp:cNvGraphicFramePr>
-                  <a:graphicFrameLocks xmlns:a="http://schemas.openxmlformats.org/drawingml/2006/main"/>
-                </wp:cNvGraphicFramePr>
-                <a:graphic xmlns:a="http://schemas.openxmlformats.org/drawingml/2006/main">
-                  <a:graphicData uri="http://schemas.microsoft.com/office/word/2010/wordprocessingShape">
-                    <wps:wsp>
-                      <wps:cNvSpPr txBox="1">
-                        <a:spLocks noChangeArrowheads="1"/>
-                      </wps:cNvSpPr>
-                      <wps:spPr bwMode="auto">
-                        <a:xfrm>
-                          <a:off x="0" y="0"/>
-                          <a:ext cx="2077720" cy="1209675"/>
-                        </a:xfrm>
-                        <a:prstGeom prst="rect">
-                          <a:avLst/>
-                        </a:prstGeom>
-                        <a:solidFill>
-                          <a:srgbClr val="FFFFFF"/>
-                        </a:solidFill>
-                        <a:ln w="9525">
-                          <a:solidFill>
-                            <a:srgbClr val="000000"/>
-                          </a:solidFill>
-                          <a:miter lim="800000"/>
-                          <a:headEnd/>
-                          <a:tailEnd/>
-                        </a:ln>
-                      </wps:spPr>
-                      <wps:txbx>
-                        <w:txbxContent>
-                          <w:p>
-                            <w:pPr>
-                              <w:tabs>
-                                <w:tab w:val="right" w:pos="5613"/>
-                              </w:tabs>
-                            </w:pPr>
-                            <w:r>
-                              <w:t>Vejleder: Brian</w:t>
-                            </w:r>
-                          </w:p>
-                          <w:p>
-                            <w:pPr>
-                              <w:tabs>
-                                <w:tab w:val="right" w:pos="5613"/>
-                              </w:tabs>
-                              <w:spacing w:before="120" w:after="0"/>
-                            </w:pPr>
-                            <w:r>
-                              <w:t xml:space="preserve">Antal sider: </w:t>
-                            </w:r>
-                            <w:r>
-                              <w:t>24 (m. bilag)</w:t>
-                            </w:r>
-                          </w:p>
-                        </w:txbxContent>
-                      </wps:txbx>
-                      <wps:bodyPr rot="0" vert="horz" wrap="square" lIns="91440" tIns="45720" rIns="91440" bIns="45720" anchor="t" anchorCtr="0" upright="1">
-                        <a:spAutoFit/>
-                      </wps:bodyPr>
-                    </wps:wsp>
-                  </a:graphicData>
-                </a:graphic>
-                <wp14:sizeRelH relativeFrom="margin">
-                  <wp14:pctWidth>0</wp14:pctWidth>
-                </wp14:sizeRelH>
-                <wp14:sizeRelV relativeFrom="margin">
-                  <wp14:pctHeight>0</wp14:pctHeight>
-                </wp14:sizeRelV>
-              </wp:anchor>
-            </w:drawing>
-          </mc:Choice>
-          <mc:Fallback>
-            <w:pict>
-              <v:shape w14:anchorId="00949FB3" id="_x0000_s1028" type="#_x0000_t202" style="position:absolute;margin-left:158.3pt;margin-top:653.55pt;width:163.6pt;height:95.25pt;z-index:251642880;visibility:visible;mso-wrap-style:square;mso-width-percent:0;mso-height-percent:0;mso-wrap-distance-left:9pt;mso-wrap-distance-top:0;mso-wrap-distance-right:9pt;mso-wrap-distance-bottom:0;mso-position-horizontal:absolute;mso-position-horizontal-relative:text;mso-position-vertical:absolute;mso-position-vertical-relative:margin;mso-width-percent:0;mso-height-percent:0;mso-width-relative:margin;mso-height-relative:margin;v-text-anchor:top" o:gfxdata="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">
-                <v:textbox style="mso-fit-shape-to-text:t">
-                  <w:txbxContent>
-                    <w:p>
-                      <w:pPr>
-                        <w:tabs>
-                          <w:tab w:val="right" w:pos="5613"/>
-                        </w:tabs>
-                      </w:pPr>
-                      <w:r>
-                        <w:t>Vejleder: Brian</w:t>
-                      </w:r>
-                    </w:p>
-                    <w:p>
-                      <w:pPr>
-                        <w:tabs>
-                          <w:tab w:val="right" w:pos="5613"/>
-                        </w:tabs>
-                        <w:spacing w:before="120" w:after="0"/>
-                      </w:pPr>
-                      <w:r>
-                        <w:t xml:space="preserve">Antal sider: </w:t>
-                      </w:r>
-                      <w:r>
-                        <w:t>24 (m. bilag)</w:t>
-                      </w:r>
-                    </w:p>
-                  </w:txbxContent>
-                </v:textbox>
-                <w10:wrap type="square" anchory="margin"/>
-              </v:shape>
-            </w:pict>
-          </mc:Fallback>
-        </mc:AlternateContent>
-      </w:r>
+      <w:bookmarkStart w:id="0" w:name="_GoBack"/>
+      <w:bookmarkEnd w:id="0"/>
     </w:p>
     <w:sdt>
       <w:sdtPr>
@@ -1999,11 +2031,11 @@
         <w:pStyle w:val="Overskrift1"/>
         <w:pageBreakBefore w:val="0"/>
       </w:pPr>
-      <w:bookmarkStart w:id="0" w:name="_Toc8472099"/>
+      <w:bookmarkStart w:id="1" w:name="_Toc8472099"/>
       <w:r>
         <w:t>Abstract</w:t>
       </w:r>
-      <w:bookmarkEnd w:id="0"/>
+      <w:bookmarkEnd w:id="1"/>
     </w:p>
     <w:p>
       <w:r>
@@ -2037,22 +2069,22 @@
       <w:pPr>
         <w:pStyle w:val="Overskrift1"/>
       </w:pPr>
-      <w:bookmarkStart w:id="1" w:name="_Toc8472100"/>
+      <w:bookmarkStart w:id="2" w:name="_Toc8472100"/>
       <w:r>
         <w:lastRenderedPageBreak/>
         <w:t>Projektbeskrivelse</w:t>
       </w:r>
-      <w:bookmarkEnd w:id="1"/>
+      <w:bookmarkEnd w:id="2"/>
     </w:p>
     <w:p>
       <w:pPr>
         <w:pStyle w:val="Overskrift2"/>
       </w:pPr>
-      <w:bookmarkStart w:id="2" w:name="_Toc8472101"/>
+      <w:bookmarkStart w:id="3" w:name="_Toc8472101"/>
       <w:r>
         <w:t>Projektplan</w:t>
       </w:r>
-      <w:bookmarkEnd w:id="2"/>
+      <w:bookmarkEnd w:id="3"/>
     </w:p>
     <w:p>
       <w:r>
@@ -2163,11 +2195,11 @@
       <w:pPr>
         <w:pStyle w:val="Overskrift2"/>
       </w:pPr>
-      <w:bookmarkStart w:id="3" w:name="_Toc8472102"/>
+      <w:bookmarkStart w:id="4" w:name="_Toc8472102"/>
       <w:r>
         <w:t>Krav</w:t>
       </w:r>
-      <w:bookmarkEnd w:id="3"/>
+      <w:bookmarkEnd w:id="4"/>
     </w:p>
     <w:p>
       <w:r>
@@ -2202,6 +2234,7 @@
           <w:id w:val="349312336"/>
           <w:citation/>
         </w:sdtPr>
+        <w:sdtEndPr/>
         <w:sdtContent>
           <w:r>
             <w:fldChar w:fldCharType="begin"/>
@@ -2231,6 +2264,7 @@
           <w:id w:val="-500347754"/>
           <w:citation/>
         </w:sdtPr>
+        <w:sdtEndPr/>
         <w:sdtContent>
           <w:r>
             <w:fldChar w:fldCharType="begin"/>
@@ -2418,11 +2452,11 @@
       <w:pPr>
         <w:pStyle w:val="Overskrift2"/>
       </w:pPr>
-      <w:bookmarkStart w:id="4" w:name="_Toc8472103"/>
+      <w:bookmarkStart w:id="5" w:name="_Toc8472103"/>
       <w:r>
         <w:t>Testbeskrivelse</w:t>
       </w:r>
-      <w:bookmarkEnd w:id="4"/>
+      <w:bookmarkEnd w:id="5"/>
     </w:p>
     <w:p>
       <w:r>
@@ -2470,22 +2504,22 @@
       <w:pPr>
         <w:pStyle w:val="Overskrift1"/>
       </w:pPr>
-      <w:bookmarkStart w:id="5" w:name="_Toc8472104"/>
+      <w:bookmarkStart w:id="6" w:name="_Toc8472104"/>
       <w:r>
         <w:lastRenderedPageBreak/>
         <w:t>Funktionalitet</w:t>
       </w:r>
-      <w:bookmarkEnd w:id="5"/>
+      <w:bookmarkEnd w:id="6"/>
     </w:p>
     <w:p>
       <w:pPr>
         <w:pStyle w:val="Overskrift2"/>
       </w:pPr>
-      <w:bookmarkStart w:id="6" w:name="_Toc8472105"/>
+      <w:bookmarkStart w:id="7" w:name="_Toc8472105"/>
       <w:r>
         <w:t>Skærmlayout</w:t>
       </w:r>
-      <w:bookmarkEnd w:id="6"/>
+      <w:bookmarkEnd w:id="7"/>
     </w:p>
     <w:p>
       <w:r>
@@ -2502,7 +2536,7 @@
       <w:pPr>
         <w:pStyle w:val="Overskrift2"/>
       </w:pPr>
-      <w:bookmarkStart w:id="7" w:name="_Toc8472106"/>
+      <w:bookmarkStart w:id="8" w:name="_Toc8472106"/>
       <w:r>
         <w:rPr>
           <w:noProof/>
@@ -2607,14 +2641,27 @@
                               <w:r>
                                 <w:t xml:space="preserve">Figur </w:t>
                               </w:r>
-                              <w:fldSimple w:instr=" SEQ Figur \* ARABIC ">
-                                <w:r>
-                                  <w:rPr>
-                                    <w:noProof/>
-                                  </w:rPr>
-                                  <w:t>1</w:t>
-                                </w:r>
-                              </w:fldSimple>
+                              <w:r>
+                                <w:fldChar w:fldCharType="begin"/>
+                              </w:r>
+                              <w:r>
+                                <w:instrText xml:space="preserve"> SEQ Figur \* ARABIC </w:instrText>
+                              </w:r>
+                              <w:r>
+                                <w:fldChar w:fldCharType="separate"/>
+                              </w:r>
+                              <w:r>
+                                <w:rPr>
+                                  <w:noProof/>
+                                </w:rPr>
+                                <w:t>1</w:t>
+                              </w:r>
+                              <w:r>
+                                <w:rPr>
+                                  <w:noProof/>
+                                </w:rPr>
+                                <w:fldChar w:fldCharType="end"/>
+                              </w:r>
                               <w:r>
                                 <w:t xml:space="preserve"> Skitse af skærmlayout</w:t>
                               </w:r>
@@ -2640,6 +2687,25 @@
           <mc:Fallback>
             <w:pict>
               <v:group w14:anchorId="00949FB9" id="Gruppe 44" o:spid="_x0000_s1029" style="position:absolute;margin-left:200.7pt;margin-top:4.55pt;width:291.95pt;height:179.7pt;z-index:251663360;mso-height-relative:margin" coordorigin="571,7900" coordsize="37077,22825" o:gfxdata="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">
+                <v:shapetype id="_x0000_t75" coordsize="21600,21600" o:spt="75" o:preferrelative="t" path="m@4@5l@4@11@9@11@9@5xe" filled="f" stroked="f">
+                  <v:stroke joinstyle="miter"/>
+                  <v:formulas>
+                    <v:f eqn="if lineDrawn pixelLineWidth 0"/>
+                    <v:f eqn="sum @0 1 0"/>
+                    <v:f eqn="sum 0 0 @1"/>
+                    <v:f eqn="prod @2 1 2"/>
+                    <v:f eqn="prod @3 21600 pixelWidth"/>
+                    <v:f eqn="prod @3 21600 pixelHeight"/>
+                    <v:f eqn="sum @0 0 1"/>
+                    <v:f eqn="prod @6 1 2"/>
+                    <v:f eqn="prod @7 21600 pixelWidth"/>
+                    <v:f eqn="sum @8 21600 0"/>
+                    <v:f eqn="prod @7 21600 pixelHeight"/>
+                    <v:f eqn="sum @10 21600 0"/>
+                  </v:formulas>
+                  <v:path o:extrusionok="f" gradientshapeok="t" o:connecttype="rect"/>
+                  <o:lock v:ext="edit" aspectratio="t"/>
+                </v:shapetype>
                 <v:shape id="Billede 40" o:spid="_x0000_s1030" type="#_x0000_t75" style="position:absolute;left:895;top:7900;width:35287;height:19486;visibility:visible;mso-wrap-style:square" o:gfxdata="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">
                   <v:imagedata r:id="rId13" o:title=""/>
                 </v:shape>
@@ -2659,14 +2725,27 @@
                         <w:r>
                           <w:t xml:space="preserve">Figur </w:t>
                         </w:r>
-                        <w:fldSimple w:instr=" SEQ Figur \* ARABIC ">
-                          <w:r>
-                            <w:rPr>
-                              <w:noProof/>
-                            </w:rPr>
-                            <w:t>1</w:t>
-                          </w:r>
-                        </w:fldSimple>
+                        <w:r>
+                          <w:fldChar w:fldCharType="begin"/>
+                        </w:r>
+                        <w:r>
+                          <w:instrText xml:space="preserve"> SEQ Figur \* ARABIC </w:instrText>
+                        </w:r>
+                        <w:r>
+                          <w:fldChar w:fldCharType="separate"/>
+                        </w:r>
+                        <w:r>
+                          <w:rPr>
+                            <w:noProof/>
+                          </w:rPr>
+                          <w:t>1</w:t>
+                        </w:r>
+                        <w:r>
+                          <w:rPr>
+                            <w:noProof/>
+                          </w:rPr>
+                          <w:fldChar w:fldCharType="end"/>
+                        </w:r>
                         <w:r>
                           <w:t xml:space="preserve"> Skitse af skærmlayout</w:t>
                         </w:r>
@@ -2683,7 +2762,7 @@
       <w:r>
         <w:t>Animation</w:t>
       </w:r>
-      <w:bookmarkEnd w:id="7"/>
+      <w:bookmarkEnd w:id="8"/>
     </w:p>
     <w:p>
       <w:r>
@@ -2705,14 +2784,14 @@
       <w:pPr>
         <w:pStyle w:val="Overskrift2"/>
       </w:pPr>
-      <w:bookmarkStart w:id="8" w:name="_Toc8472107"/>
+      <w:bookmarkStart w:id="9" w:name="_Toc8472107"/>
       <w:r>
         <w:t xml:space="preserve">Funktionalitet i </w:t>
       </w:r>
       <w:r>
         <w:t>input</w:t>
       </w:r>
-      <w:bookmarkEnd w:id="8"/>
+      <w:bookmarkEnd w:id="9"/>
     </w:p>
     <w:p>
       <w:r>
@@ -2769,8 +2848,8 @@
         <w:pStyle w:val="Overskrift1"/>
         <w:pageBreakBefore w:val="0"/>
       </w:pPr>
-      <w:bookmarkStart w:id="9" w:name="_Toc404163417"/>
       <w:bookmarkStart w:id="10" w:name="_Toc8472108"/>
+      <w:bookmarkStart w:id="11" w:name="_Toc404163417"/>
       <w:r>
         <w:t>Dokumentation</w:t>
       </w:r>
@@ -2780,14 +2859,14 @@
       <w:pPr>
         <w:pStyle w:val="Overskrift2"/>
       </w:pPr>
-      <w:bookmarkStart w:id="11" w:name="_Toc8472109"/>
+      <w:bookmarkStart w:id="12" w:name="_Toc8472109"/>
       <w:r>
         <w:t xml:space="preserve">Udvikling af </w:t>
       </w:r>
       <w:r>
         <w:t>programmet</w:t>
       </w:r>
-      <w:bookmarkEnd w:id="11"/>
+      <w:bookmarkEnd w:id="12"/>
     </w:p>
     <w:p>
       <w:r>
@@ -2953,14 +3032,30 @@
                               <w:r>
                                 <w:t xml:space="preserve">Figur </w:t>
                               </w:r>
-                              <w:fldSimple w:instr=" SEQ Figur \* ARABIC ">
-                                <w:r>
-                                  <w:rPr>
-                                    <w:noProof/>
-                                  </w:rPr>
-                                  <w:t>2</w:t>
-                                </w:r>
-                              </w:fldSimple>
+                              <w:r>
+                                <w:fldChar w:fldCharType="begin"/>
+                              </w:r>
+                              <w:r>
+                                <w:instrText xml:space="preserve"> SEQ</w:instrText>
+                              </w:r>
+                              <w:r>
+                                <w:instrText xml:space="preserve"> Figur \* ARABIC </w:instrText>
+                              </w:r>
+                              <w:r>
+                                <w:fldChar w:fldCharType="separate"/>
+                              </w:r>
+                              <w:r>
+                                <w:rPr>
+                                  <w:noProof/>
+                                </w:rPr>
+                                <w:t>2</w:t>
+                              </w:r>
+                              <w:r>
+                                <w:rPr>
+                                  <w:noProof/>
+                                </w:rPr>
+                                <w:fldChar w:fldCharType="end"/>
+                              </w:r>
                               <w:r>
                                 <w:t>. hopper.</w:t>
                               </w:r>
@@ -3000,14 +3095,30 @@
                         <w:r>
                           <w:t xml:space="preserve">Figur </w:t>
                         </w:r>
-                        <w:fldSimple w:instr=" SEQ Figur \* ARABIC ">
-                          <w:r>
-                            <w:rPr>
-                              <w:noProof/>
-                            </w:rPr>
-                            <w:t>2</w:t>
-                          </w:r>
-                        </w:fldSimple>
+                        <w:r>
+                          <w:fldChar w:fldCharType="begin"/>
+                        </w:r>
+                        <w:r>
+                          <w:instrText xml:space="preserve"> SEQ</w:instrText>
+                        </w:r>
+                        <w:r>
+                          <w:instrText xml:space="preserve"> Figur \* ARABIC </w:instrText>
+                        </w:r>
+                        <w:r>
+                          <w:fldChar w:fldCharType="separate"/>
+                        </w:r>
+                        <w:r>
+                          <w:rPr>
+                            <w:noProof/>
+                          </w:rPr>
+                          <w:t>2</w:t>
+                        </w:r>
+                        <w:r>
+                          <w:rPr>
+                            <w:noProof/>
+                          </w:rPr>
+                          <w:fldChar w:fldCharType="end"/>
+                        </w:r>
                         <w:r>
                           <w:t>. hopper.</w:t>
                         </w:r>
@@ -3263,14 +3374,27 @@
                               <w:r>
                                 <w:t xml:space="preserve">Figur </w:t>
                               </w:r>
-                              <w:fldSimple w:instr=" SEQ Figur \* ARABIC ">
-                                <w:r>
-                                  <w:rPr>
-                                    <w:noProof/>
-                                  </w:rPr>
-                                  <w:t>3</w:t>
-                                </w:r>
-                              </w:fldSimple>
+                              <w:r>
+                                <w:fldChar w:fldCharType="begin"/>
+                              </w:r>
+                              <w:r>
+                                <w:instrText xml:space="preserve"> SEQ Figur \* ARABIC </w:instrText>
+                              </w:r>
+                              <w:r>
+                                <w:fldChar w:fldCharType="separate"/>
+                              </w:r>
+                              <w:r>
+                                <w:rPr>
+                                  <w:noProof/>
+                                </w:rPr>
+                                <w:t>3</w:t>
+                              </w:r>
+                              <w:r>
+                                <w:rPr>
+                                  <w:noProof/>
+                                </w:rPr>
+                                <w:fldChar w:fldCharType="end"/>
+                              </w:r>
                               <w:r>
                                 <w:t>. Game over og start skærm (Menu).</w:t>
                               </w:r>
@@ -3309,14 +3433,27 @@
                         <w:r>
                           <w:t xml:space="preserve">Figur </w:t>
                         </w:r>
-                        <w:fldSimple w:instr=" SEQ Figur \* ARABIC ">
-                          <w:r>
-                            <w:rPr>
-                              <w:noProof/>
-                            </w:rPr>
-                            <w:t>3</w:t>
-                          </w:r>
-                        </w:fldSimple>
+                        <w:r>
+                          <w:fldChar w:fldCharType="begin"/>
+                        </w:r>
+                        <w:r>
+                          <w:instrText xml:space="preserve"> SEQ Figur \* ARABIC </w:instrText>
+                        </w:r>
+                        <w:r>
+                          <w:fldChar w:fldCharType="separate"/>
+                        </w:r>
+                        <w:r>
+                          <w:rPr>
+                            <w:noProof/>
+                          </w:rPr>
+                          <w:t>3</w:t>
+                        </w:r>
+                        <w:r>
+                          <w:rPr>
+                            <w:noProof/>
+                          </w:rPr>
+                          <w:fldChar w:fldCharType="end"/>
+                        </w:r>
                         <w:r>
                           <w:t>. Game over og start skærm (Menu).</w:t>
                         </w:r>
@@ -3345,7 +3482,7 @@
         <w:pStyle w:val="Overskrift2"/>
         <w:pageBreakBefore/>
       </w:pPr>
-      <w:bookmarkStart w:id="12" w:name="_Toc8472110"/>
+      <w:bookmarkStart w:id="13" w:name="_Toc8472110"/>
       <w:r>
         <w:rPr>
           <w:noProof/>
@@ -3438,14 +3575,27 @@
                               <w:r>
                                 <w:t xml:space="preserve">Figur </w:t>
                               </w:r>
-                              <w:fldSimple w:instr=" SEQ Figur \* ARABIC ">
-                                <w:r>
-                                  <w:rPr>
-                                    <w:noProof/>
-                                  </w:rPr>
-                                  <w:t>4</w:t>
-                                </w:r>
-                              </w:fldSimple>
+                              <w:r>
+                                <w:fldChar w:fldCharType="begin"/>
+                              </w:r>
+                              <w:r>
+                                <w:instrText xml:space="preserve"> SEQ Figur \* ARABIC </w:instrText>
+                              </w:r>
+                              <w:r>
+                                <w:fldChar w:fldCharType="separate"/>
+                              </w:r>
+                              <w:r>
+                                <w:rPr>
+                                  <w:noProof/>
+                                </w:rPr>
+                                <w:t>4</w:t>
+                              </w:r>
+                              <w:r>
+                                <w:rPr>
+                                  <w:noProof/>
+                                </w:rPr>
+                                <w:fldChar w:fldCharType="end"/>
+                              </w:r>
                               <w:r>
                                 <w:t>. Menu</w:t>
                               </w:r>
@@ -3484,14 +3634,27 @@
                         <w:r>
                           <w:t xml:space="preserve">Figur </w:t>
                         </w:r>
-                        <w:fldSimple w:instr=" SEQ Figur \* ARABIC ">
-                          <w:r>
-                            <w:rPr>
-                              <w:noProof/>
-                            </w:rPr>
-                            <w:t>4</w:t>
-                          </w:r>
-                        </w:fldSimple>
+                        <w:r>
+                          <w:fldChar w:fldCharType="begin"/>
+                        </w:r>
+                        <w:r>
+                          <w:instrText xml:space="preserve"> SEQ Figur \* ARABIC </w:instrText>
+                        </w:r>
+                        <w:r>
+                          <w:fldChar w:fldCharType="separate"/>
+                        </w:r>
+                        <w:r>
+                          <w:rPr>
+                            <w:noProof/>
+                          </w:rPr>
+                          <w:t>4</w:t>
+                        </w:r>
+                        <w:r>
+                          <w:rPr>
+                            <w:noProof/>
+                          </w:rPr>
+                          <w:fldChar w:fldCharType="end"/>
+                        </w:r>
                         <w:r>
                           <w:t>. Menu</w:t>
                         </w:r>
@@ -3508,7 +3671,7 @@
       <w:r>
         <w:t>Skærmbillede</w:t>
       </w:r>
-      <w:bookmarkEnd w:id="12"/>
+      <w:bookmarkEnd w:id="13"/>
       <w:r>
         <w:t>r</w:t>
       </w:r>
@@ -3605,14 +3768,27 @@
                               <w:r>
                                 <w:t xml:space="preserve">Figur </w:t>
                               </w:r>
-                              <w:fldSimple w:instr=" SEQ Figur \* ARABIC ">
-                                <w:r>
-                                  <w:rPr>
-                                    <w:noProof/>
-                                  </w:rPr>
-                                  <w:t>5</w:t>
-                                </w:r>
-                              </w:fldSimple>
+                              <w:r>
+                                <w:fldChar w:fldCharType="begin"/>
+                              </w:r>
+                              <w:r>
+                                <w:instrText xml:space="preserve"> SEQ Figur \* ARABIC </w:instrText>
+                              </w:r>
+                              <w:r>
+                                <w:fldChar w:fldCharType="separate"/>
+                              </w:r>
+                              <w:r>
+                                <w:rPr>
+                                  <w:noProof/>
+                                </w:rPr>
+                                <w:t>5</w:t>
+                              </w:r>
+                              <w:r>
+                                <w:rPr>
+                                  <w:noProof/>
+                                </w:rPr>
+                                <w:fldChar w:fldCharType="end"/>
+                              </w:r>
                               <w:r>
                                 <w:t>. Aktivt spil</w:t>
                               </w:r>
@@ -3651,14 +3827,27 @@
                         <w:r>
                           <w:t xml:space="preserve">Figur </w:t>
                         </w:r>
-                        <w:fldSimple w:instr=" SEQ Figur \* ARABIC ">
-                          <w:r>
-                            <w:rPr>
-                              <w:noProof/>
-                            </w:rPr>
-                            <w:t>5</w:t>
-                          </w:r>
-                        </w:fldSimple>
+                        <w:r>
+                          <w:fldChar w:fldCharType="begin"/>
+                        </w:r>
+                        <w:r>
+                          <w:instrText xml:space="preserve"> SEQ Figur \* ARABIC </w:instrText>
+                        </w:r>
+                        <w:r>
+                          <w:fldChar w:fldCharType="separate"/>
+                        </w:r>
+                        <w:r>
+                          <w:rPr>
+                            <w:noProof/>
+                          </w:rPr>
+                          <w:t>5</w:t>
+                        </w:r>
+                        <w:r>
+                          <w:rPr>
+                            <w:noProof/>
+                          </w:rPr>
+                          <w:fldChar w:fldCharType="end"/>
+                        </w:r>
                         <w:r>
                           <w:t>. Aktivt spil</w:t>
                         </w:r>
@@ -3678,7 +3867,7 @@
       <w:pPr>
         <w:pStyle w:val="Overskrift2"/>
       </w:pPr>
-      <w:bookmarkStart w:id="13" w:name="_Toc8472111"/>
+      <w:bookmarkStart w:id="14" w:name="_Toc8472111"/>
       <w:r>
         <w:t>U</w:t>
       </w:r>
@@ -3688,7 +3877,7 @@
       <w:r>
         <w:t>gemme funktion</w:t>
       </w:r>
-      <w:bookmarkEnd w:id="13"/>
+      <w:bookmarkEnd w:id="14"/>
     </w:p>
     <w:p>
       <w:r>
@@ -3872,14 +4061,27 @@
                               <w:r>
                                 <w:t xml:space="preserve">Figur </w:t>
                               </w:r>
-                              <w:fldSimple w:instr=" SEQ Figur \* ARABIC ">
-                                <w:r>
-                                  <w:rPr>
-                                    <w:noProof/>
-                                  </w:rPr>
-                                  <w:t>6</w:t>
-                                </w:r>
-                              </w:fldSimple>
+                              <w:r>
+                                <w:fldChar w:fldCharType="begin"/>
+                              </w:r>
+                              <w:r>
+                                <w:instrText xml:space="preserve"> SEQ Figur \* ARABIC </w:instrText>
+                              </w:r>
+                              <w:r>
+                                <w:fldChar w:fldCharType="separate"/>
+                              </w:r>
+                              <w:r>
+                                <w:rPr>
+                                  <w:noProof/>
+                                </w:rPr>
+                                <w:t>6</w:t>
+                              </w:r>
+                              <w:r>
+                                <w:rPr>
+                                  <w:noProof/>
+                                </w:rPr>
+                                <w:fldChar w:fldCharType="end"/>
+                              </w:r>
                               <w:r>
                                 <w:t xml:space="preserve">. </w:t>
                               </w:r>
@@ -3927,14 +4129,27 @@
                         <w:r>
                           <w:t xml:space="preserve">Figur </w:t>
                         </w:r>
-                        <w:fldSimple w:instr=" SEQ Figur \* ARABIC ">
-                          <w:r>
-                            <w:rPr>
-                              <w:noProof/>
-                            </w:rPr>
-                            <w:t>6</w:t>
-                          </w:r>
-                        </w:fldSimple>
+                        <w:r>
+                          <w:fldChar w:fldCharType="begin"/>
+                        </w:r>
+                        <w:r>
+                          <w:instrText xml:space="preserve"> SEQ Figur \* ARABIC </w:instrText>
+                        </w:r>
+                        <w:r>
+                          <w:fldChar w:fldCharType="separate"/>
+                        </w:r>
+                        <w:r>
+                          <w:rPr>
+                            <w:noProof/>
+                          </w:rPr>
+                          <w:t>6</w:t>
+                        </w:r>
+                        <w:r>
+                          <w:rPr>
+                            <w:noProof/>
+                          </w:rPr>
+                          <w:fldChar w:fldCharType="end"/>
+                        </w:r>
                         <w:r>
                           <w:t xml:space="preserve">. </w:t>
                         </w:r>
@@ -7342,12 +7557,10 @@
       <w:pPr>
         <w:pStyle w:val="Overskrift2"/>
       </w:pPr>
-      <w:bookmarkStart w:id="14" w:name="_Toc8472112"/>
+      <w:bookmarkStart w:id="15" w:name="_Toc8472112"/>
       <w:r>
         <w:t>Brugervejledning</w:t>
       </w:r>
-      <w:bookmarkStart w:id="15" w:name="_GoBack"/>
-      <w:bookmarkEnd w:id="14"/>
       <w:bookmarkEnd w:id="15"/>
     </w:p>
     <w:p>
@@ -7578,7 +7791,7 @@
         <w:t>Derudover er der implementeret et gemme system så de 10 bedste scores bliver gemt til næste gang spillet åbnes, denne er dog ikke fejlfri men kan hurtigt fikses hvis der implementeres et tjek for manglende pladser i gemme arrayet.</w:t>
       </w:r>
     </w:p>
-    <w:bookmarkEnd w:id="9"/>
+    <w:bookmarkEnd w:id="11"/>
     <w:p>
       <w:pPr>
         <w:spacing w:after="200"/>
@@ -7599,22 +7812,21 @@
     </w:p>
     <w:sdt>
       <w:sdtPr>
+        <w:rPr>
+          <w:rFonts w:asciiTheme="minorHAnsi" w:eastAsiaTheme="minorHAnsi" w:hAnsiTheme="minorHAnsi" w:cstheme="minorBidi"/>
+          <w:b w:val="0"/>
+          <w:bCs w:val="0"/>
+          <w:color w:val="auto"/>
+          <w:sz w:val="24"/>
+          <w:szCs w:val="22"/>
+        </w:rPr>
         <w:id w:val="-2024622892"/>
         <w:docPartObj>
           <w:docPartGallery w:val="Bibliographies"/>
           <w:docPartUnique/>
         </w:docPartObj>
       </w:sdtPr>
-      <w:sdtEndPr>
-        <w:rPr>
-          <w:rFonts w:asciiTheme="minorHAnsi" w:eastAsiaTheme="minorHAnsi" w:hAnsiTheme="minorHAnsi" w:cstheme="minorBidi"/>
-          <w:b w:val="0"/>
-          <w:bCs w:val="0"/>
-          <w:color w:val="auto"/>
-          <w:sz w:val="24"/>
-          <w:szCs w:val="22"/>
-        </w:rPr>
-      </w:sdtEndPr>
+      <w:sdtEndPr/>
       <w:sdtContent>
         <w:p>
           <w:pPr>
@@ -7629,6 +7841,7 @@
             <w:id w:val="-573587230"/>
             <w:bibliography/>
           </w:sdtPr>
+          <w:sdtEndPr/>
           <w:sdtContent>
             <w:p>
               <w:pPr>
@@ -47163,7 +47376,7 @@
 </file>
 
 <file path=customXml/itemProps1.xml><?xml version="1.0" encoding="utf-8"?>
-<ds:datastoreItem xmlns:ds="http://schemas.openxmlformats.org/officeDocument/2006/customXml" ds:itemID="{F057D5A7-3076-47DB-8A00-840EA63C6264}">
+<ds:datastoreItem xmlns:ds="http://schemas.openxmlformats.org/officeDocument/2006/customXml" ds:itemID="{81C03D59-7329-4150-9EB6-23215FDA29BB}">
   <ds:schemaRefs>
     <ds:schemaRef ds:uri="http://schemas.openxmlformats.org/officeDocument/2006/bibliography"/>
   </ds:schemaRefs>

</xml_diff>